<commit_message>
Documents with global settings englisch
</commit_message>
<xml_diff>
--- a/Documentations/Oprawill/Network Discovery.docx
+++ b/Documentations/Oprawill/Network Discovery.docx
@@ -1,6 +1,6 @@
 
 <file path=word/document.xml><?xml version="1.0" encoding="utf-8"?>
-<w:document xmlns:wpc="http://schemas.microsoft.com/office/word/2010/wordprocessingCanvas" xmlns:mc="http://schemas.openxmlformats.org/markup-compatibility/2006" xmlns:o="urn:schemas-microsoft-com:office:office" xmlns:r="http://schemas.openxmlformats.org/officeDocument/2006/relationships" xmlns:m="http://schemas.openxmlformats.org/officeDocument/2006/math" xmlns:v="urn:schemas-microsoft-com:vml" xmlns:wp14="http://schemas.microsoft.com/office/word/2010/wordprocessingDrawing" xmlns:wp="http://schemas.openxmlformats.org/drawingml/2006/wordprocessingDrawing" xmlns:w10="urn:schemas-microsoft-com:office:word" xmlns:w="http://schemas.openxmlformats.org/wordprocessingml/2006/main" xmlns:w14="http://schemas.microsoft.com/office/word/2010/wordml" xmlns:w15="http://schemas.microsoft.com/office/word/2012/wordml" xmlns:wpg="http://schemas.microsoft.com/office/word/2010/wordprocessingGroup" xmlns:wpi="http://schemas.microsoft.com/office/word/2010/wordprocessingInk" xmlns:wne="http://schemas.microsoft.com/office/word/2006/wordml" xmlns:wps="http://schemas.microsoft.com/office/word/2010/wordprocessingShape" mc:Ignorable="w14 w15 wp14">
+<w:document xmlns:wpc="http://schemas.microsoft.com/office/word/2010/wordprocessingCanvas" xmlns:cx="http://schemas.microsoft.com/office/drawing/2014/chartex" xmlns:cx1="http://schemas.microsoft.com/office/drawing/2015/9/8/chartex" xmlns:cx2="http://schemas.microsoft.com/office/drawing/2015/10/21/chartex" xmlns:cx3="http://schemas.microsoft.com/office/drawing/2016/5/9/chartex" xmlns:cx4="http://schemas.microsoft.com/office/drawing/2016/5/10/chartex" xmlns:cx5="http://schemas.microsoft.com/office/drawing/2016/5/11/chartex" xmlns:cx6="http://schemas.microsoft.com/office/drawing/2016/5/12/chartex" xmlns:cx7="http://schemas.microsoft.com/office/drawing/2016/5/13/chartex" xmlns:cx8="http://schemas.microsoft.com/office/drawing/2016/5/14/chartex" xmlns:mc="http://schemas.openxmlformats.org/markup-compatibility/2006" xmlns:aink="http://schemas.microsoft.com/office/drawing/2016/ink" xmlns:am3d="http://schemas.microsoft.com/office/drawing/2017/model3d" xmlns:o="urn:schemas-microsoft-com:office:office" xmlns:r="http://schemas.openxmlformats.org/officeDocument/2006/relationships" xmlns:m="http://schemas.openxmlformats.org/officeDocument/2006/math" xmlns:v="urn:schemas-microsoft-com:vml" xmlns:wp14="http://schemas.microsoft.com/office/word/2010/wordprocessingDrawing" xmlns:wp="http://schemas.openxmlformats.org/drawingml/2006/wordprocessingDrawing" xmlns:w10="urn:schemas-microsoft-com:office:word" xmlns:w="http://schemas.openxmlformats.org/wordprocessingml/2006/main" xmlns:w14="http://schemas.microsoft.com/office/word/2010/wordml" xmlns:w15="http://schemas.microsoft.com/office/word/2012/wordml" xmlns:w16cex="http://schemas.microsoft.com/office/word/2018/wordml/cex" xmlns:w16cid="http://schemas.microsoft.com/office/word/2016/wordml/cid" xmlns:w16="http://schemas.microsoft.com/office/word/2018/wordml" xmlns:w16se="http://schemas.microsoft.com/office/word/2015/wordml/symex" xmlns:wpg="http://schemas.microsoft.com/office/word/2010/wordprocessingGroup" xmlns:wpi="http://schemas.microsoft.com/office/word/2010/wordprocessingInk" xmlns:wne="http://schemas.microsoft.com/office/word/2006/wordml" xmlns:wps="http://schemas.microsoft.com/office/word/2010/wordprocessingShape" mc:Ignorable="w14 w15 w16se w16cid w16 w16cex wp14">
   <w:body>
     <w:p>
       <w:pPr>
@@ -331,7 +331,17 @@
           <w:szCs w:val="24"/>
           <w:lang w:val="de-AT"/>
         </w:rPr>
-        <w:t xml:space="preserve"> um ARP-Request</w:t>
+        <w:t xml:space="preserve"> um ARP-</w:t>
+      </w:r>
+      <w:proofErr w:type="spellStart"/>
+      <w:r>
+        <w:rPr>
+          <w:bCs/>
+          <w:sz w:val="24"/>
+          <w:szCs w:val="24"/>
+          <w:lang w:val="de-AT"/>
+        </w:rPr>
+        <w:t>Request</w:t>
       </w:r>
       <w:r>
         <w:rPr>
@@ -342,6 +352,7 @@
         </w:rPr>
         <w:t>s</w:t>
       </w:r>
+      <w:proofErr w:type="spellEnd"/>
       <w:r>
         <w:rPr>
           <w:bCs/>
@@ -596,8 +607,9 @@
           <w:highlight w:val="yellow"/>
           <w:lang w:val="de-AT"/>
         </w:rPr>
-        <w:t>In diesem Fenster lassen sich die Firewall Einstellungen adjustieren, sowie die eigentlichen Funktionen „QuickSearch</w:t>
-      </w:r>
+        <w:t>In diesem Fenster lassen sich die Firewall Einstellungen adjustieren, sowie die eigentlichen Funktionen „</w:t>
+      </w:r>
+      <w:proofErr w:type="spellStart"/>
       <w:r>
         <w:rPr>
           <w:sz w:val="24"/>
@@ -605,8 +617,9 @@
           <w:highlight w:val="yellow"/>
           <w:lang w:val="de-AT"/>
         </w:rPr>
-        <w:t>“ und „DeepSearch“</w:t>
-      </w:r>
+        <w:t>QuickSearch</w:t>
+      </w:r>
+      <w:proofErr w:type="spellEnd"/>
       <w:r>
         <w:rPr>
           <w:sz w:val="24"/>
@@ -614,6 +627,35 @@
           <w:highlight w:val="yellow"/>
           <w:lang w:val="de-AT"/>
         </w:rPr>
+        <w:t>“ und „</w:t>
+      </w:r>
+      <w:proofErr w:type="spellStart"/>
+      <w:r>
+        <w:rPr>
+          <w:sz w:val="24"/>
+          <w:szCs w:val="24"/>
+          <w:highlight w:val="yellow"/>
+          <w:lang w:val="de-AT"/>
+        </w:rPr>
+        <w:t>DeepSearch</w:t>
+      </w:r>
+      <w:proofErr w:type="spellEnd"/>
+      <w:r>
+        <w:rPr>
+          <w:sz w:val="24"/>
+          <w:szCs w:val="24"/>
+          <w:highlight w:val="yellow"/>
+          <w:lang w:val="de-AT"/>
+        </w:rPr>
+        <w:t>“</w:t>
+      </w:r>
+      <w:r>
+        <w:rPr>
+          <w:sz w:val="24"/>
+          <w:szCs w:val="24"/>
+          <w:highlight w:val="yellow"/>
+          <w:lang w:val="de-AT"/>
+        </w:rPr>
         <w:t>,</w:t>
       </w:r>
       <w:r>
@@ -649,7 +691,25 @@
           <w:szCs w:val="24"/>
           <w:lang w:val="de-AT"/>
         </w:rPr>
-        <w:t xml:space="preserve"> Die Informationen, wie Name, IP-Adresse und Subnetzmaske des jeweiligen Adapters sind in einer „Listbox“ während des Ladens der Einstellungsanwendung schon vorgeladen. Irrelevante Netzwerkadapter, wie der von „VirtualBox“, „Bluetooth“ und andere </w:t>
+        <w:t xml:space="preserve"> Die Informationen, wie Name, IP-Adresse und Subnetzmaske des jeweiligen Adapters sind in einer „</w:t>
+      </w:r>
+      <w:proofErr w:type="spellStart"/>
+      <w:r>
+        <w:rPr>
+          <w:sz w:val="24"/>
+          <w:szCs w:val="24"/>
+          <w:lang w:val="de-AT"/>
+        </w:rPr>
+        <w:t>Listbox</w:t>
+      </w:r>
+      <w:proofErr w:type="spellEnd"/>
+      <w:r>
+        <w:rPr>
+          <w:sz w:val="24"/>
+          <w:szCs w:val="24"/>
+          <w:lang w:val="de-AT"/>
+        </w:rPr>
+        <w:t xml:space="preserve">“ während des Ladens der Einstellungsanwendung schon vorgeladen. Irrelevante Netzwerkadapter, wie der von „VirtualBox“, „Bluetooth“ und andere </w:t>
       </w:r>
       <w:r>
         <w:rPr>
@@ -713,7 +773,43 @@
           <w:szCs w:val="24"/>
           <w:lang w:val="de-AT"/>
         </w:rPr>
-        <w:t xml:space="preserve"> und danach gäbe es die Möglichkeit mit dem ausgewählten Adapter einen „QuickSearch“ bzw. „DeepSearch“ durchzuführen.</w:t>
+        <w:t xml:space="preserve"> und danach gäbe es die Möglichkeit mit dem ausgewählten Adapter einen „</w:t>
+      </w:r>
+      <w:proofErr w:type="spellStart"/>
+      <w:r>
+        <w:rPr>
+          <w:sz w:val="24"/>
+          <w:szCs w:val="24"/>
+          <w:lang w:val="de-AT"/>
+        </w:rPr>
+        <w:t>QuickSearch</w:t>
+      </w:r>
+      <w:proofErr w:type="spellEnd"/>
+      <w:r>
+        <w:rPr>
+          <w:sz w:val="24"/>
+          <w:szCs w:val="24"/>
+          <w:lang w:val="de-AT"/>
+        </w:rPr>
+        <w:t>“ bzw. „</w:t>
+      </w:r>
+      <w:proofErr w:type="spellStart"/>
+      <w:r>
+        <w:rPr>
+          <w:sz w:val="24"/>
+          <w:szCs w:val="24"/>
+          <w:lang w:val="de-AT"/>
+        </w:rPr>
+        <w:t>DeepSearch</w:t>
+      </w:r>
+      <w:proofErr w:type="spellEnd"/>
+      <w:r>
+        <w:rPr>
+          <w:sz w:val="24"/>
+          <w:szCs w:val="24"/>
+          <w:lang w:val="de-AT"/>
+        </w:rPr>
+        <w:t>“ durchzuführen.</w:t>
       </w:r>
     </w:p>
     <w:p>
@@ -843,7 +939,25 @@
           <w:szCs w:val="24"/>
           <w:lang w:val="de-AT"/>
         </w:rPr>
-        <w:t>Der Begriff „QuickSearch“, ist wie der Name schon verrät, für ein schnelles Suchen gedacht.</w:t>
+        <w:t>Der Begriff „</w:t>
+      </w:r>
+      <w:proofErr w:type="spellStart"/>
+      <w:r>
+        <w:rPr>
+          <w:sz w:val="24"/>
+          <w:szCs w:val="24"/>
+          <w:lang w:val="de-AT"/>
+        </w:rPr>
+        <w:t>QuickSearch</w:t>
+      </w:r>
+      <w:proofErr w:type="spellEnd"/>
+      <w:r>
+        <w:rPr>
+          <w:sz w:val="24"/>
+          <w:szCs w:val="24"/>
+          <w:lang w:val="de-AT"/>
+        </w:rPr>
+        <w:t>“, ist wie der Name schon verrät, für ein schnelles Suchen gedacht.</w:t>
       </w:r>
       <w:r>
         <w:rPr>
@@ -868,7 +982,25 @@
           <w:szCs w:val="24"/>
           <w:lang w:val="de-AT"/>
         </w:rPr>
-        <w:t>, kann man das Ergebnis eines „Quicksearches“ näher betrachten. I</w:t>
+        <w:t>, kann man das Ergebnis eines „</w:t>
+      </w:r>
+      <w:proofErr w:type="spellStart"/>
+      <w:r>
+        <w:rPr>
+          <w:sz w:val="24"/>
+          <w:szCs w:val="24"/>
+          <w:lang w:val="de-AT"/>
+        </w:rPr>
+        <w:t>Quicksearches</w:t>
+      </w:r>
+      <w:proofErr w:type="spellEnd"/>
+      <w:r>
+        <w:rPr>
+          <w:sz w:val="24"/>
+          <w:szCs w:val="24"/>
+          <w:lang w:val="de-AT"/>
+        </w:rPr>
+        <w:t>“ näher betrachten. I</w:t>
       </w:r>
       <w:r>
         <w:rPr>
@@ -1101,7 +1233,25 @@
           <w:szCs w:val="24"/>
           <w:lang w:val="de-AT"/>
         </w:rPr>
-        <w:t>Das „Deepsearch“ Feature</w:t>
+        <w:t>Das „</w:t>
+      </w:r>
+      <w:proofErr w:type="spellStart"/>
+      <w:r>
+        <w:rPr>
+          <w:sz w:val="24"/>
+          <w:szCs w:val="24"/>
+          <w:lang w:val="de-AT"/>
+        </w:rPr>
+        <w:t>Deepsearch</w:t>
+      </w:r>
+      <w:proofErr w:type="spellEnd"/>
+      <w:r>
+        <w:rPr>
+          <w:sz w:val="24"/>
+          <w:szCs w:val="24"/>
+          <w:lang w:val="de-AT"/>
+        </w:rPr>
+        <w:t>“ Feature</w:t>
       </w:r>
       <w:r>
         <w:rPr>
@@ -1125,7 +1275,25 @@
           <w:szCs w:val="24"/>
           <w:lang w:val="de-AT"/>
         </w:rPr>
-        <w:t xml:space="preserve"> und nicht die IP-Adresse bzw. MAC-Adresse. Dieser Vorgang dauert vergleichsweise zu „Quicksearch“ tendenziell länger, jedoch hängt dies stark von den Computern im Netzwerk ab.</w:t>
+        <w:t xml:space="preserve"> und nicht die IP-Adresse bzw. MAC-Adresse. Dieser Vorgang dauert vergleichsweise zu „</w:t>
+      </w:r>
+      <w:proofErr w:type="spellStart"/>
+      <w:r>
+        <w:rPr>
+          <w:sz w:val="24"/>
+          <w:szCs w:val="24"/>
+          <w:lang w:val="de-AT"/>
+        </w:rPr>
+        <w:t>Quicksearch</w:t>
+      </w:r>
+      <w:proofErr w:type="spellEnd"/>
+      <w:r>
+        <w:rPr>
+          <w:sz w:val="24"/>
+          <w:szCs w:val="24"/>
+          <w:lang w:val="de-AT"/>
+        </w:rPr>
+        <w:t>“ tendenziell länger, jedoch hängt dies stark von den Computern im Netzwerk ab.</w:t>
       </w:r>
     </w:p>
     <w:p>
@@ -1232,34 +1400,108 @@
           <w:szCs w:val="24"/>
           <w:lang w:val="de-AT"/>
         </w:rPr>
-        <w:t>Der „Arprequestprozess“ im Fokus</w:t>
-      </w:r>
-    </w:p>
-    <w:p>
-      <w:pPr>
+        <w:t>Der „</w:t>
+      </w:r>
+      <w:proofErr w:type="spellStart"/>
+      <w:r>
         <w:rPr>
           <w:b/>
           <w:sz w:val="24"/>
           <w:szCs w:val="24"/>
           <w:lang w:val="de-AT"/>
         </w:rPr>
-      </w:pPr>
-    </w:p>
-    <w:p>
-      <w:pPr>
-        <w:rPr>
-          <w:sz w:val="24"/>
-          <w:szCs w:val="24"/>
-          <w:lang w:val="de-AT"/>
-        </w:rPr>
-      </w:pPr>
-      <w:r>
-        <w:rPr>
-          <w:sz w:val="24"/>
-          <w:szCs w:val="24"/>
-          <w:lang w:val="de-AT"/>
-        </w:rPr>
-        <w:t xml:space="preserve">Bevor man Arprequests an alle Teilnehmer in einem Netzwerk schickt, muss man zuerst alle Netzwerkkarten ermitteln, die in Betracht gezogen werden können für eine eventuelle Verbindung. Hierfür wird eine foreach-Schleife angewandt, um gewisse Eigenschaften jedes Interfaces zu ermitteln und diese dann einer „Listbox“ zu übergeben, welche als Beispiel die in Abbildung 1.7 wäre. In dieser Schleife wird wie vorhin beschrieben, alle irrelevanten </w:t>
+        <w:t>Arprequestprozess</w:t>
+      </w:r>
+      <w:proofErr w:type="spellEnd"/>
+      <w:r>
+        <w:rPr>
+          <w:b/>
+          <w:sz w:val="24"/>
+          <w:szCs w:val="24"/>
+          <w:lang w:val="de-AT"/>
+        </w:rPr>
+        <w:t>“ im Fokus</w:t>
+      </w:r>
+    </w:p>
+    <w:p>
+      <w:pPr>
+        <w:rPr>
+          <w:b/>
+          <w:sz w:val="24"/>
+          <w:szCs w:val="24"/>
+          <w:lang w:val="de-AT"/>
+        </w:rPr>
+      </w:pPr>
+    </w:p>
+    <w:p>
+      <w:pPr>
+        <w:rPr>
+          <w:sz w:val="24"/>
+          <w:szCs w:val="24"/>
+          <w:lang w:val="de-AT"/>
+        </w:rPr>
+      </w:pPr>
+      <w:r>
+        <w:rPr>
+          <w:sz w:val="24"/>
+          <w:szCs w:val="24"/>
+          <w:lang w:val="de-AT"/>
+        </w:rPr>
+        <w:t xml:space="preserve">Bevor man </w:t>
+      </w:r>
+      <w:proofErr w:type="spellStart"/>
+      <w:r>
+        <w:rPr>
+          <w:sz w:val="24"/>
+          <w:szCs w:val="24"/>
+          <w:lang w:val="de-AT"/>
+        </w:rPr>
+        <w:t>Arprequests</w:t>
+      </w:r>
+      <w:proofErr w:type="spellEnd"/>
+      <w:r>
+        <w:rPr>
+          <w:sz w:val="24"/>
+          <w:szCs w:val="24"/>
+          <w:lang w:val="de-AT"/>
+        </w:rPr>
+        <w:t xml:space="preserve"> an alle Teilnehmer in einem Netzwerk schickt, muss man zuerst alle Netzwerkkarten ermitteln, die in Betracht gezogen werden können für eine eventuelle Verbindung. Hierfür wird eine </w:t>
+      </w:r>
+      <w:proofErr w:type="spellStart"/>
+      <w:r>
+        <w:rPr>
+          <w:sz w:val="24"/>
+          <w:szCs w:val="24"/>
+          <w:lang w:val="de-AT"/>
+        </w:rPr>
+        <w:t>foreach</w:t>
+      </w:r>
+      <w:proofErr w:type="spellEnd"/>
+      <w:r>
+        <w:rPr>
+          <w:sz w:val="24"/>
+          <w:szCs w:val="24"/>
+          <w:lang w:val="de-AT"/>
+        </w:rPr>
+        <w:t>-Schleife angewandt, um gewisse Eigenschaften jedes Interfaces zu ermitteln und diese dann einer „</w:t>
+      </w:r>
+      <w:proofErr w:type="spellStart"/>
+      <w:r>
+        <w:rPr>
+          <w:sz w:val="24"/>
+          <w:szCs w:val="24"/>
+          <w:lang w:val="de-AT"/>
+        </w:rPr>
+        <w:t>Listbox</w:t>
+      </w:r>
+      <w:proofErr w:type="spellEnd"/>
+      <w:r>
+        <w:rPr>
+          <w:sz w:val="24"/>
+          <w:szCs w:val="24"/>
+          <w:lang w:val="de-AT"/>
+        </w:rPr>
+        <w:t xml:space="preserve">“ zu übergeben, welche als Beispiel die in Abbildung 1.7 wäre. In dieser Schleife wird wie vorhin beschrieben, alle irrelevanten </w:t>
       </w:r>
       <w:r>
         <w:rPr>
@@ -1445,6 +1687,7 @@
         </w:rPr>
         <w:t>„</w:t>
       </w:r>
+      <w:proofErr w:type="spellStart"/>
       <w:r>
         <w:rPr>
           <w:bCs/>
@@ -1454,6 +1697,7 @@
         </w:rPr>
         <w:t>getSubnet</w:t>
       </w:r>
+      <w:proofErr w:type="spellEnd"/>
       <w:r>
         <w:rPr>
           <w:bCs/>
@@ -1488,7 +1732,27 @@
           <w:szCs w:val="24"/>
           <w:lang w:val="de-AT"/>
         </w:rPr>
-        <w:t xml:space="preserve">einer Textbox, </w:t>
+        <w:t xml:space="preserve">einer </w:t>
+      </w:r>
+      <w:proofErr w:type="spellStart"/>
+      <w:r>
+        <w:rPr>
+          <w:bCs/>
+          <w:sz w:val="24"/>
+          <w:szCs w:val="24"/>
+          <w:lang w:val="de-AT"/>
+        </w:rPr>
+        <w:t>Textbox</w:t>
+      </w:r>
+      <w:proofErr w:type="spellEnd"/>
+      <w:r>
+        <w:rPr>
+          <w:bCs/>
+          <w:sz w:val="24"/>
+          <w:szCs w:val="24"/>
+          <w:lang w:val="de-AT"/>
+        </w:rPr>
+        <w:t xml:space="preserve">, </w:t>
       </w:r>
       <w:r>
         <w:rPr>
@@ -1542,7 +1806,27 @@
           <w:szCs w:val="24"/>
           <w:lang w:val="de-AT"/>
         </w:rPr>
-        <w:t xml:space="preserve"> Aus dem Inhalt der Textbox, in welcher</w:t>
+        <w:t xml:space="preserve"> Aus dem Inhalt der </w:t>
+      </w:r>
+      <w:proofErr w:type="spellStart"/>
+      <w:r>
+        <w:rPr>
+          <w:bCs/>
+          <w:sz w:val="24"/>
+          <w:szCs w:val="24"/>
+          <w:lang w:val="de-AT"/>
+        </w:rPr>
+        <w:t>Textbox</w:t>
+      </w:r>
+      <w:proofErr w:type="spellEnd"/>
+      <w:r>
+        <w:rPr>
+          <w:bCs/>
+          <w:sz w:val="24"/>
+          <w:szCs w:val="24"/>
+          <w:lang w:val="de-AT"/>
+        </w:rPr>
+        <w:t>, in welcher</w:t>
       </w:r>
       <w:r>
         <w:rPr>
@@ -1731,60 +2015,69 @@
     <w:p>
       <w:pPr>
         <w:rPr>
-          <w:bCs/>
-          <w:sz w:val="24"/>
-          <w:szCs w:val="24"/>
-          <w:lang w:val="de-AT"/>
-        </w:rPr>
-      </w:pPr>
-      <w:r>
-        <w:rPr>
-          <w:sz w:val="24"/>
-          <w:szCs w:val="24"/>
-          <w:lang w:val="de-AT"/>
-        </w:rPr>
-        <w:t xml:space="preserve">Um den ganzen Vorgang besser verstehen zu können muss man sich erstmal im Klaren sein was eine </w:t>
-      </w:r>
-      <w:r>
-        <w:rPr>
-          <w:sz w:val="24"/>
-          <w:szCs w:val="24"/>
-          <w:lang w:val="de-AT"/>
-        </w:rPr>
-        <w:t xml:space="preserve">IP-Adresse und </w:t>
-      </w:r>
-      <w:r>
-        <w:rPr>
-          <w:sz w:val="24"/>
-          <w:szCs w:val="24"/>
-          <w:lang w:val="de-AT"/>
-        </w:rPr>
-        <w:t xml:space="preserve">Subnetzmaske ist und welche Rolle diese in </w:t>
-      </w:r>
-      <w:r>
-        <w:rPr>
-          <w:sz w:val="24"/>
-          <w:szCs w:val="24"/>
-          <w:lang w:val="de-AT"/>
-        </w:rPr>
-        <w:t>unserem</w:t>
-      </w:r>
-      <w:r>
-        <w:rPr>
-          <w:sz w:val="24"/>
-          <w:szCs w:val="24"/>
-          <w:lang w:val="de-AT"/>
-        </w:rPr>
-        <w:t xml:space="preserve"> Falle spielt.</w:t>
-      </w:r>
-      <w:r>
-        <w:rPr>
           <w:b/>
           <w:bCs/>
           <w:sz w:val="24"/>
           <w:szCs w:val="24"/>
           <w:lang w:val="de-AT"/>
         </w:rPr>
+      </w:pPr>
+      <w:r>
+        <w:rPr>
+          <w:b/>
+          <w:bCs/>
+          <w:sz w:val="24"/>
+          <w:szCs w:val="24"/>
+          <w:lang w:val="de-AT"/>
+        </w:rPr>
+        <w:t>Was ist eine IP-Adresse</w:t>
+      </w:r>
+      <w:r>
+        <w:rPr>
+          <w:b/>
+          <w:bCs/>
+          <w:sz w:val="24"/>
+          <w:szCs w:val="24"/>
+          <w:lang w:val="de-AT"/>
+        </w:rPr>
+        <w:t xml:space="preserve"> bzw. Subnetzmaske</w:t>
+      </w:r>
+      <w:r>
+        <w:rPr>
+          <w:b/>
+          <w:bCs/>
+          <w:sz w:val="24"/>
+          <w:szCs w:val="24"/>
+          <w:lang w:val="de-AT"/>
+        </w:rPr>
+        <w:t>?</w:t>
+      </w:r>
+    </w:p>
+    <w:p>
+      <w:pPr>
+        <w:rPr>
+          <w:bCs/>
+          <w:sz w:val="24"/>
+          <w:szCs w:val="24"/>
+          <w:lang w:val="de-AT"/>
+        </w:rPr>
+      </w:pPr>
+      <w:r>
+        <w:rPr>
+          <w:sz w:val="24"/>
+          <w:szCs w:val="24"/>
+          <w:lang w:val="de-AT"/>
+        </w:rPr>
+        <w:t>Um den ganzen Vorgang besser verstehen zu können muss man sich erstmal im Klaren sein was eine IP-Adresse und Subnetzmaske ist und welche Rolle diese in unserem Falle spielt.</w:t>
+      </w:r>
+      <w:r>
+        <w:rPr>
+          <w:b/>
+          <w:bCs/>
+          <w:sz w:val="24"/>
+          <w:szCs w:val="24"/>
+          <w:lang w:val="de-AT"/>
+        </w:rPr>
         <w:t xml:space="preserve"> </w:t>
       </w:r>
       <w:r>
@@ -1794,136 +2087,56 @@
           <w:szCs w:val="24"/>
           <w:lang w:val="de-AT"/>
         </w:rPr>
-        <w:t>Eine IP-Adresse darf in einem Netzwerk nur einmal vergeben werden. Dies ist notwendig, damit man Datenpakete richtig adressieren kann. Die IPv4-Adresse, welche in diesem Fall zum Einsatz kommt, besteht aus 4 Sektoren von 0-255</w:t>
-      </w:r>
-      <w:r>
-        <w:rPr>
-          <w:bCs/>
-          <w:sz w:val="24"/>
-          <w:szCs w:val="24"/>
-          <w:lang w:val="de-AT"/>
-        </w:rPr>
-        <w:t>, welche jeweils 8Bit entsprechen</w:t>
-      </w:r>
-      <w:r>
-        <w:rPr>
-          <w:bCs/>
-          <w:sz w:val="24"/>
-          <w:szCs w:val="24"/>
-          <w:lang w:val="de-AT"/>
-        </w:rPr>
-        <w:t>. Mithilfe der Subnetzmaske kann noch zusätzlich ermittelt werden, welcher Teil dieser IP-Adresse für das Netz bzw. die Hosts genutzt werden soll. Eine Subnetzmaske besteht ebenfalls aus 4 Sektoren von 0-255</w:t>
-      </w:r>
-      <w:r>
-        <w:rPr>
-          <w:bCs/>
-          <w:sz w:val="24"/>
-          <w:szCs w:val="24"/>
-          <w:lang w:val="de-AT"/>
-        </w:rPr>
-        <w:t>, welche ebenfalls jeweils 8Bit entsprechen</w:t>
-      </w:r>
-      <w:r>
-        <w:rPr>
-          <w:bCs/>
-          <w:sz w:val="24"/>
-          <w:szCs w:val="24"/>
-          <w:lang w:val="de-AT"/>
-        </w:rPr>
-        <w:t xml:space="preserve">. Aus diesen zwei Informationen IPv4 Adresse und Subnetzmaske lässt sich nun das </w:t>
-      </w:r>
-      <w:r>
-        <w:rPr>
-          <w:bCs/>
-          <w:sz w:val="24"/>
-          <w:szCs w:val="24"/>
-          <w:lang w:val="de-AT"/>
-        </w:rPr>
-        <w:t>Subn</w:t>
-      </w:r>
-      <w:r>
-        <w:rPr>
-          <w:bCs/>
-          <w:sz w:val="24"/>
-          <w:szCs w:val="24"/>
-          <w:lang w:val="de-AT"/>
-        </w:rPr>
-        <w:t xml:space="preserve">etz ermitteln, </w:t>
-      </w:r>
-      <w:r>
-        <w:rPr>
-          <w:bCs/>
-          <w:sz w:val="24"/>
-          <w:szCs w:val="24"/>
-          <w:lang w:val="de-AT"/>
-        </w:rPr>
-        <w:t>in welchem die jeweilige IPv4-Adresse vorzufinden ist. In einem konkreten Beispiel (Abbildung 1.1), werden durch die beiden Parametern und einer logischen UND Verknüpfung ein Netz gebildet</w:t>
-      </w:r>
-      <w:r>
-        <w:rPr>
-          <w:bCs/>
-          <w:sz w:val="24"/>
-          <w:szCs w:val="24"/>
-          <w:lang w:val="de-AT"/>
-        </w:rPr>
-        <w:t>. Die logische UND Verknüpfung bestimmt binär, was Netzteil bzw. Hostanteil ist.</w:t>
-      </w:r>
-    </w:p>
-    <w:p>
-      <w:pPr>
-        <w:rPr>
-          <w:bCs/>
-          <w:sz w:val="24"/>
-          <w:szCs w:val="24"/>
-          <w:lang w:val="de-AT"/>
-        </w:rPr>
-      </w:pPr>
-    </w:p>
-    <w:p>
-      <w:pPr>
-        <w:rPr>
-          <w:bCs/>
-          <w:sz w:val="24"/>
-          <w:szCs w:val="24"/>
-          <w:lang w:val="de-AT"/>
-        </w:rPr>
-      </w:pPr>
-    </w:p>
-    <w:p>
-      <w:pPr>
-        <w:rPr>
-          <w:bCs/>
-          <w:sz w:val="24"/>
-          <w:szCs w:val="24"/>
-          <w:lang w:val="de-AT"/>
-        </w:rPr>
-      </w:pPr>
-      <w:r>
-        <w:rPr>
-          <w:bCs/>
-          <w:sz w:val="24"/>
-          <w:szCs w:val="24"/>
-          <w:lang w:val="de-AT"/>
-        </w:rPr>
-        <w:t>Dabei kann die Tabelle in Abbildung 1.2 sehr hilfreich sein, da diese besagt, dass nur 1 und 1 wieder 1 ergibt. Dies bedeutet, dass die IPv4 Adresse 192.168.1.104 mit der Subnetzmaske 255.255.255.0 ein Netz von 192.168.1.0 ergibt.</w:t>
-      </w:r>
-      <w:r>
-        <w:rPr>
-          <w:bCs/>
-          <w:sz w:val="24"/>
-          <w:szCs w:val="24"/>
-          <w:lang w:val="de-AT"/>
-        </w:rPr>
-        <w:t xml:space="preserve"> Somit ist der Netzanteil 24 Bit groß und der Hostanteil 8 Bit groß. Der Hostanteil ist nämlich genau der, der für unsere weiteren Berechnungen von Relevanz ist</w:t>
-      </w:r>
-      <w:r>
-        <w:rPr>
-          <w:bCs/>
-          <w:sz w:val="24"/>
-          <w:szCs w:val="24"/>
-          <w:lang w:val="de-AT"/>
-        </w:rPr>
-        <w:t>.</w:t>
+        <w:t>Eine IP-Adresse darf in einem Netzwerk nur einmal vergeben werden. Dies ist notwendig, damit man Datenpakete richtig adressieren kann. Die IPv4-Adresse, welche in diesem Fall zum Einsatz kommt, besteht aus 4 Sektoren von 0-255, welche jeweils 8Bit entsprechen. Mithilfe der Subnetzmaske kann noch zusätzlich ermittelt werden, welcher Teil dieser IP-Adresse für das Netz bzw. die Hosts genutzt werden soll. Eine Subnetzmaske besteht ebenfalls aus 4 Sektoren von 0-255, welche ebenfalls jeweils 8Bit entsprechen. Aus diesen zwei Informationen IPv4 Adresse und Subnetzmaske lässt sich nun das Subnetz ermitteln, in welchem die jeweilige IPv4-Adresse vorzufinden ist. In einem konkreten Beispiel (Abbildung 1.1), werden durch die beiden Parametern (IP-Adresse, Subnet</w:t>
+      </w:r>
+      <w:r>
+        <w:rPr>
+          <w:bCs/>
+          <w:sz w:val="24"/>
+          <w:szCs w:val="24"/>
+          <w:lang w:val="de-AT"/>
+        </w:rPr>
+        <w:t>z</w:t>
+      </w:r>
+      <w:r>
+        <w:rPr>
+          <w:bCs/>
+          <w:sz w:val="24"/>
+          <w:szCs w:val="24"/>
+          <w:lang w:val="de-AT"/>
+        </w:rPr>
+        <w:t>maske) und einer logischen UND Verknüpfung ein Netz gebildet. Die logische UND Verknüpfung bestimmt binär, was Netzteil bzw. Hostanteil ist.</w:t>
+      </w:r>
+    </w:p>
+    <w:p>
+      <w:pPr>
+        <w:rPr>
+          <w:bCs/>
+          <w:sz w:val="24"/>
+          <w:szCs w:val="24"/>
+          <w:lang w:val="de-AT"/>
+        </w:rPr>
+      </w:pPr>
+      <w:bookmarkStart w:id="0" w:name="_GoBack"/>
+      <w:bookmarkEnd w:id="0"/>
+    </w:p>
+    <w:p>
+      <w:pPr>
+        <w:rPr>
+          <w:bCs/>
+          <w:sz w:val="24"/>
+          <w:szCs w:val="24"/>
+          <w:lang w:val="de-AT"/>
+        </w:rPr>
+      </w:pPr>
+      <w:r>
+        <w:rPr>
+          <w:bCs/>
+          <w:sz w:val="24"/>
+          <w:szCs w:val="24"/>
+          <w:lang w:val="de-AT"/>
+        </w:rPr>
+        <w:t>Dabei kann die Tabelle in Abbildung 1.2 sehr hilfreich sein, da diese besagt, dass nur 1 und 1 wieder 1 ergibt. Dies bedeutet, dass die IPv4 Adresse 192.168.1.104 (in der Abbildung Wert A) mit der Subnetzmaske (in der Abbildung Wert B) 255.255.255.0 ein Netz von 192.168.1.0 ergibt. Somit ist der Netzanteil 24 Bit groß und der Hostanteil 8 Bit groß. Der Hostanteil ist nämlich genau der, der für unsere weiteren Berechnungen von Relevanz ist.</w:t>
       </w:r>
     </w:p>
     <w:p>
@@ -2044,8 +2257,6 @@
         </w:rPr>
         <w:t xml:space="preserve">logisches </w:t>
       </w:r>
-      <w:bookmarkStart w:id="0" w:name="_GoBack"/>
-      <w:bookmarkEnd w:id="0"/>
       <w:r>
         <w:rPr>
           <w:noProof/>
@@ -2135,6 +2346,7 @@
           <w:szCs w:val="24"/>
           <w:lang w:val="de-AT"/>
         </w:rPr>
+        <w:lastRenderedPageBreak/>
         <w:t>Abbildung 1.2</w:t>
       </w:r>
     </w:p>
@@ -2248,14 +2460,25 @@
         </w:rPr>
         <w:t xml:space="preserve"> an eine </w:t>
       </w:r>
-      <w:r>
-        <w:rPr>
-          <w:bCs/>
-          <w:sz w:val="24"/>
-          <w:szCs w:val="24"/>
-          <w:lang w:val="de-AT"/>
-        </w:rPr>
-        <w:t>if-Abfrage und Schleife</w:t>
+      <w:proofErr w:type="spellStart"/>
+      <w:r>
+        <w:rPr>
+          <w:bCs/>
+          <w:sz w:val="24"/>
+          <w:szCs w:val="24"/>
+          <w:lang w:val="de-AT"/>
+        </w:rPr>
+        <w:t>if</w:t>
+      </w:r>
+      <w:proofErr w:type="spellEnd"/>
+      <w:r>
+        <w:rPr>
+          <w:bCs/>
+          <w:sz w:val="24"/>
+          <w:szCs w:val="24"/>
+          <w:lang w:val="de-AT"/>
+        </w:rPr>
+        <w:t>-Abfrage und Schleife</w:t>
       </w:r>
       <w:r>
         <w:rPr>
@@ -2320,7 +2543,27 @@
           <w:szCs w:val="24"/>
           <w:lang w:val="de-AT"/>
         </w:rPr>
-        <w:t>Zuerst wird in einer if-Abfrage überprüft, ob es sich zumindest um ein /</w:t>
+        <w:t xml:space="preserve">Zuerst wird in einer </w:t>
+      </w:r>
+      <w:proofErr w:type="spellStart"/>
+      <w:r>
+        <w:rPr>
+          <w:bCs/>
+          <w:sz w:val="24"/>
+          <w:szCs w:val="24"/>
+          <w:lang w:val="de-AT"/>
+        </w:rPr>
+        <w:t>if</w:t>
+      </w:r>
+      <w:proofErr w:type="spellEnd"/>
+      <w:r>
+        <w:rPr>
+          <w:bCs/>
+          <w:sz w:val="24"/>
+          <w:szCs w:val="24"/>
+          <w:lang w:val="de-AT"/>
+        </w:rPr>
+        <w:t>-Abfrage überprüft, ob es sich zumindest um ein /</w:t>
       </w:r>
       <w:r>
         <w:rPr>
@@ -2579,7 +2822,27 @@
           <w:szCs w:val="24"/>
           <w:lang w:val="de-AT"/>
         </w:rPr>
-        <w:t xml:space="preserve">Bei „Quicksearch“ </w:t>
+        <w:t>Bei „</w:t>
+      </w:r>
+      <w:proofErr w:type="spellStart"/>
+      <w:r>
+        <w:rPr>
+          <w:bCs/>
+          <w:sz w:val="24"/>
+          <w:szCs w:val="24"/>
+          <w:lang w:val="de-AT"/>
+        </w:rPr>
+        <w:t>Quicksearch</w:t>
+      </w:r>
+      <w:proofErr w:type="spellEnd"/>
+      <w:r>
+        <w:rPr>
+          <w:bCs/>
+          <w:sz w:val="24"/>
+          <w:szCs w:val="24"/>
+          <w:lang w:val="de-AT"/>
+        </w:rPr>
+        <w:t xml:space="preserve">“ </w:t>
       </w:r>
       <w:r>
         <w:rPr>
@@ -2633,7 +2896,27 @@
           <w:szCs w:val="24"/>
           <w:lang w:val="de-AT"/>
         </w:rPr>
-        <w:t xml:space="preserve"> aussendet und bei Erfolg diese IP-Adresse in die Listbox hineinschreibt, bei Misserfolg wird diese nicht weiter </w:t>
+        <w:t xml:space="preserve"> aussendet und bei Erfolg diese IP-Adresse in die </w:t>
+      </w:r>
+      <w:proofErr w:type="spellStart"/>
+      <w:r>
+        <w:rPr>
+          <w:bCs/>
+          <w:sz w:val="24"/>
+          <w:szCs w:val="24"/>
+          <w:lang w:val="de-AT"/>
+        </w:rPr>
+        <w:t>Listbox</w:t>
+      </w:r>
+      <w:proofErr w:type="spellEnd"/>
+      <w:r>
+        <w:rPr>
+          <w:bCs/>
+          <w:sz w:val="24"/>
+          <w:szCs w:val="24"/>
+          <w:lang w:val="de-AT"/>
+        </w:rPr>
+        <w:t xml:space="preserve"> hineinschreibt, bei Misserfolg wird diese nicht weiter </w:t>
       </w:r>
       <w:r>
         <w:rPr>
@@ -2670,7 +2953,47 @@
           <w:szCs w:val="24"/>
           <w:lang w:val="de-AT"/>
         </w:rPr>
-        <w:t xml:space="preserve"> dieser Requests, wurde das Starten eines neuen Threads mit 25 ms verzögert.</w:t>
+        <w:t xml:space="preserve"> dieser </w:t>
+      </w:r>
+      <w:proofErr w:type="spellStart"/>
+      <w:r>
+        <w:rPr>
+          <w:bCs/>
+          <w:sz w:val="24"/>
+          <w:szCs w:val="24"/>
+          <w:lang w:val="de-AT"/>
+        </w:rPr>
+        <w:t>Requests</w:t>
+      </w:r>
+      <w:proofErr w:type="spellEnd"/>
+      <w:r>
+        <w:rPr>
+          <w:bCs/>
+          <w:sz w:val="24"/>
+          <w:szCs w:val="24"/>
+          <w:lang w:val="de-AT"/>
+        </w:rPr>
+        <w:t xml:space="preserve">, wurde das Starten eines neuen Threads mit 25 </w:t>
+      </w:r>
+      <w:proofErr w:type="spellStart"/>
+      <w:r>
+        <w:rPr>
+          <w:bCs/>
+          <w:sz w:val="24"/>
+          <w:szCs w:val="24"/>
+          <w:lang w:val="de-AT"/>
+        </w:rPr>
+        <w:t>ms</w:t>
+      </w:r>
+      <w:proofErr w:type="spellEnd"/>
+      <w:r>
+        <w:rPr>
+          <w:bCs/>
+          <w:sz w:val="24"/>
+          <w:szCs w:val="24"/>
+          <w:lang w:val="de-AT"/>
+        </w:rPr>
+        <w:t xml:space="preserve"> verzögert.</w:t>
       </w:r>
     </w:p>
     <w:p>
@@ -2947,7 +3270,47 @@
           <w:szCs w:val="24"/>
           <w:lang w:val="de-AT"/>
         </w:rPr>
-        <w:t>Bei „Deepsearch“ (Abbildung 2.3) passiert exakt dasselbe jedoch werden bei dem Senden des Arp-Requests noch weitere Faktoren miteinberechnet bevor diese Methode eine IP</w:t>
+        <w:t>Bei „</w:t>
+      </w:r>
+      <w:proofErr w:type="spellStart"/>
+      <w:r>
+        <w:rPr>
+          <w:bCs/>
+          <w:sz w:val="24"/>
+          <w:szCs w:val="24"/>
+          <w:lang w:val="de-AT"/>
+        </w:rPr>
+        <w:t>Deepsearch</w:t>
+      </w:r>
+      <w:proofErr w:type="spellEnd"/>
+      <w:r>
+        <w:rPr>
+          <w:bCs/>
+          <w:sz w:val="24"/>
+          <w:szCs w:val="24"/>
+          <w:lang w:val="de-AT"/>
+        </w:rPr>
+        <w:t>“ (Abbildung 2.3) passiert exakt dasselbe jedoch werden bei dem Senden des Arp-</w:t>
+      </w:r>
+      <w:proofErr w:type="spellStart"/>
+      <w:r>
+        <w:rPr>
+          <w:bCs/>
+          <w:sz w:val="24"/>
+          <w:szCs w:val="24"/>
+          <w:lang w:val="de-AT"/>
+        </w:rPr>
+        <w:t>Requests</w:t>
+      </w:r>
+      <w:proofErr w:type="spellEnd"/>
+      <w:r>
+        <w:rPr>
+          <w:bCs/>
+          <w:sz w:val="24"/>
+          <w:szCs w:val="24"/>
+          <w:lang w:val="de-AT"/>
+        </w:rPr>
+        <w:t xml:space="preserve"> noch weitere Faktoren miteinberechnet bevor diese Methode eine IP</w:t>
       </w:r>
       <w:r>
         <w:rPr>
@@ -2992,7 +3355,27 @@
           <w:szCs w:val="24"/>
           <w:lang w:val="de-AT"/>
         </w:rPr>
-        <w:t xml:space="preserve"> (timeoutzeit 90ms)</w:t>
+        <w:t xml:space="preserve"> (</w:t>
+      </w:r>
+      <w:proofErr w:type="spellStart"/>
+      <w:r>
+        <w:rPr>
+          <w:bCs/>
+          <w:sz w:val="24"/>
+          <w:szCs w:val="24"/>
+          <w:lang w:val="de-AT"/>
+        </w:rPr>
+        <w:t>timeoutzeit</w:t>
+      </w:r>
+      <w:proofErr w:type="spellEnd"/>
+      <w:r>
+        <w:rPr>
+          <w:bCs/>
+          <w:sz w:val="24"/>
+          <w:szCs w:val="24"/>
+          <w:lang w:val="de-AT"/>
+        </w:rPr>
+        <w:t xml:space="preserve"> 90ms)</w:t>
       </w:r>
       <w:r>
         <w:rPr>
@@ -3037,7 +3420,27 @@
           <w:szCs w:val="24"/>
           <w:lang w:val="de-AT"/>
         </w:rPr>
-        <w:t>. In Kombination mit Hostnamen und MAC-Adresse werden diese Informationen bei Erfolg in die Listbox hineingeschrieben.</w:t>
+        <w:t xml:space="preserve">. In Kombination mit Hostnamen und MAC-Adresse werden diese Informationen bei Erfolg in die </w:t>
+      </w:r>
+      <w:proofErr w:type="spellStart"/>
+      <w:r>
+        <w:rPr>
+          <w:bCs/>
+          <w:sz w:val="24"/>
+          <w:szCs w:val="24"/>
+          <w:lang w:val="de-AT"/>
+        </w:rPr>
+        <w:t>Listbox</w:t>
+      </w:r>
+      <w:proofErr w:type="spellEnd"/>
+      <w:r>
+        <w:rPr>
+          <w:bCs/>
+          <w:sz w:val="24"/>
+          <w:szCs w:val="24"/>
+          <w:lang w:val="de-AT"/>
+        </w:rPr>
+        <w:t xml:space="preserve"> hineingeschrieben.</w:t>
       </w:r>
     </w:p>
     <w:p>
@@ -3247,7 +3650,7 @@
 </file>
 
 <file path=word/styles.xml><?xml version="1.0" encoding="utf-8"?>
-<w:styles xmlns:mc="http://schemas.openxmlformats.org/markup-compatibility/2006" xmlns:r="http://schemas.openxmlformats.org/officeDocument/2006/relationships" xmlns:w="http://schemas.openxmlformats.org/wordprocessingml/2006/main" xmlns:w14="http://schemas.microsoft.com/office/word/2010/wordml" xmlns:w15="http://schemas.microsoft.com/office/word/2012/wordml" mc:Ignorable="w14 w15">
+<w:styles xmlns:mc="http://schemas.openxmlformats.org/markup-compatibility/2006" xmlns:r="http://schemas.openxmlformats.org/officeDocument/2006/relationships" xmlns:w="http://schemas.openxmlformats.org/wordprocessingml/2006/main" xmlns:w14="http://schemas.microsoft.com/office/word/2010/wordml" xmlns:w15="http://schemas.microsoft.com/office/word/2012/wordml" xmlns:w16cex="http://schemas.microsoft.com/office/word/2018/wordml/cex" xmlns:w16cid="http://schemas.microsoft.com/office/word/2016/wordml/cid" xmlns:w16="http://schemas.microsoft.com/office/word/2018/wordml" xmlns:w16se="http://schemas.microsoft.com/office/word/2015/wordml/symex" mc:Ignorable="w14 w15 w16se w16cid w16 w16cex">
   <w:docDefaults>
     <w:rPrDefault>
       <w:rPr>
@@ -3263,7 +3666,7 @@
       </w:pPr>
     </w:pPrDefault>
   </w:docDefaults>
-  <w:latentStyles w:defLockedState="0" w:defUIPriority="99" w:defSemiHidden="0" w:defUnhideWhenUsed="0" w:defQFormat="0" w:count="371">
+  <w:latentStyles w:defLockedState="0" w:defUIPriority="99" w:defSemiHidden="0" w:defUnhideWhenUsed="0" w:defQFormat="0" w:count="376">
     <w:lsdException w:name="Normal" w:uiPriority="0" w:qFormat="1"/>
     <w:lsdException w:name="heading 1" w:uiPriority="9" w:qFormat="1"/>
     <w:lsdException w:name="heading 2" w:semiHidden="1" w:uiPriority="9" w:unhideWhenUsed="1" w:qFormat="1"/>
@@ -3369,7 +3772,6 @@
     <w:lsdException w:name="HTML Sample" w:semiHidden="1" w:unhideWhenUsed="1"/>
     <w:lsdException w:name="HTML Typewriter" w:semiHidden="1" w:unhideWhenUsed="1"/>
     <w:lsdException w:name="HTML Variable" w:semiHidden="1" w:unhideWhenUsed="1"/>
-    <w:lsdException w:name="Normal Table" w:semiHidden="1" w:unhideWhenUsed="1"/>
     <w:lsdException w:name="annotation subject" w:semiHidden="1" w:unhideWhenUsed="1"/>
     <w:lsdException w:name="No List" w:semiHidden="1" w:unhideWhenUsed="1"/>
     <w:lsdException w:name="Outline List 1" w:semiHidden="1" w:unhideWhenUsed="1"/>
@@ -3412,11 +3814,8 @@
     <w:lsdException w:name="Table Contemporary" w:semiHidden="1" w:unhideWhenUsed="1"/>
     <w:lsdException w:name="Table Elegant" w:semiHidden="1" w:unhideWhenUsed="1"/>
     <w:lsdException w:name="Table Professional" w:semiHidden="1" w:unhideWhenUsed="1"/>
-    <w:lsdException w:name="Table Subtle 1" w:semiHidden="1" w:unhideWhenUsed="1"/>
     <w:lsdException w:name="Table Subtle 2" w:semiHidden="1" w:unhideWhenUsed="1"/>
     <w:lsdException w:name="Table Web 1" w:semiHidden="1" w:unhideWhenUsed="1"/>
-    <w:lsdException w:name="Table Web 2" w:semiHidden="1" w:unhideWhenUsed="1"/>
-    <w:lsdException w:name="Table Web 3" w:semiHidden="1" w:unhideWhenUsed="1"/>
     <w:lsdException w:name="Balloon Text" w:semiHidden="1" w:unhideWhenUsed="1"/>
     <w:lsdException w:name="Table Grid" w:uiPriority="39"/>
     <w:lsdException w:name="Table Theme" w:semiHidden="1" w:unhideWhenUsed="1"/>
@@ -3635,6 +4034,11 @@
     <w:lsdException w:name="List Table 5 Dark Accent 6" w:uiPriority="50"/>
     <w:lsdException w:name="List Table 6 Colorful Accent 6" w:uiPriority="51"/>
     <w:lsdException w:name="List Table 7 Colorful Accent 6" w:uiPriority="52"/>
+    <w:lsdException w:name="Mention" w:semiHidden="1" w:unhideWhenUsed="1"/>
+    <w:lsdException w:name="Smart Hyperlink" w:semiHidden="1" w:unhideWhenUsed="1"/>
+    <w:lsdException w:name="Hashtag" w:semiHidden="1" w:unhideWhenUsed="1"/>
+    <w:lsdException w:name="Unresolved Mention" w:semiHidden="1" w:unhideWhenUsed="1"/>
+    <w:lsdException w:name="Smart Link" w:semiHidden="1" w:unhideWhenUsed="1"/>
   </w:latentStyles>
   <w:style w:type="paragraph" w:default="1" w:styleId="Standard">
     <w:name w:val="Normal"/>

</xml_diff>